<commit_message>
Set up Lab 3
</commit_message>
<xml_diff>
--- a/Labs/Lab 2/Lab 2 Report.docx
+++ b/Labs/Lab 2/Lab 2 Report.docx
@@ -125,8 +125,6 @@
           <w:b/>
         </w:rPr>
       </w:pPr>
-      <w:bookmarkStart w:id="0" w:name="_GoBack"/>
-      <w:bookmarkEnd w:id="0"/>
       <w:r>
         <w:rPr>
           <w:b/>
@@ -303,21 +301,27 @@
       </w:r>
       <w:proofErr w:type="spellEnd"/>
       <w:r>
-        <w:t xml:space="preserve">, I co </w:t>
+        <w:t>, I co</w:t>
+      </w:r>
+      <w:r>
+        <w:t>n</w:t>
+      </w:r>
+      <w:r>
+        <w:t>cluded the following.</w:t>
+      </w:r>
+    </w:p>
+    <w:p/>
+    <w:p>
+      <w:r>
+        <w:t xml:space="preserve">Specifically, the </w:t>
       </w:r>
       <w:proofErr w:type="spellStart"/>
       <w:r>
-        <w:t>cluded</w:t>
+        <w:t>GeoDa</w:t>
       </w:r>
       <w:proofErr w:type="spellEnd"/>
       <w:r>
-        <w:t xml:space="preserve"> the following.</w:t>
-      </w:r>
-    </w:p>
-    <w:p/>
-    <w:p>
-      <w:r>
-        <w:t xml:space="preserve">Specifically, the </w:t>
+        <w:t xml:space="preserve"> LISA reports a much higher positive autocorrelation in North Camden compared to the R LISA. The </w:t>
       </w:r>
       <w:proofErr w:type="spellStart"/>
       <w:r>
@@ -325,18 +329,13 @@
       </w:r>
       <w:proofErr w:type="spellEnd"/>
       <w:r>
-        <w:t xml:space="preserve"> LISA reports a much higher positive autocorrelation in North Camden compared to the R LISA. The </w:t>
-      </w:r>
-      <w:proofErr w:type="spellStart"/>
-      <w:r>
-        <w:t>GeoDa</w:t>
-      </w:r>
-      <w:proofErr w:type="spellEnd"/>
-      <w:r>
         <w:t xml:space="preserve"> LISA also tends to report more isolated areas of high-high and low-low correlation compared to the R LISA.</w:t>
       </w:r>
     </w:p>
-    <w:p/>
+    <w:p>
+      <w:bookmarkStart w:id="0" w:name="_GoBack"/>
+      <w:bookmarkEnd w:id="0"/>
+    </w:p>
     <w:p>
       <w:r>
         <w:t xml:space="preserve">Interestingly, the two LISAs also tend to report different correlations in multiple areas. For example, </w:t>
@@ -816,6 +815,7 @@
     <w:lsdException w:name="HTML Sample" w:semiHidden="1" w:unhideWhenUsed="1"/>
     <w:lsdException w:name="HTML Typewriter" w:semiHidden="1" w:unhideWhenUsed="1"/>
     <w:lsdException w:name="HTML Variable" w:semiHidden="1" w:unhideWhenUsed="1"/>
+    <w:lsdException w:name="Normal Table" w:semiHidden="1" w:unhideWhenUsed="1"/>
     <w:lsdException w:name="annotation subject" w:semiHidden="1" w:unhideWhenUsed="1"/>
     <w:lsdException w:name="No List" w:semiHidden="1" w:unhideWhenUsed="1"/>
     <w:lsdException w:name="Outline List 1" w:semiHidden="1" w:unhideWhenUsed="1"/>
@@ -862,8 +862,10 @@
     <w:lsdException w:name="Table Subtle 2" w:semiHidden="1" w:unhideWhenUsed="1"/>
     <w:lsdException w:name="Table Web 1" w:semiHidden="1" w:unhideWhenUsed="1"/>
     <w:lsdException w:name="Table Web 2" w:semiHidden="1" w:unhideWhenUsed="1"/>
+    <w:lsdException w:name="Table Web 3" w:semiHidden="1" w:unhideWhenUsed="1"/>
     <w:lsdException w:name="Balloon Text" w:semiHidden="1" w:unhideWhenUsed="1"/>
     <w:lsdException w:name="Table Grid" w:uiPriority="39"/>
+    <w:lsdException w:name="Table Theme" w:semiHidden="1" w:unhideWhenUsed="1"/>
     <w:lsdException w:name="Placeholder Text" w:semiHidden="1"/>
     <w:lsdException w:name="No Spacing" w:uiPriority="1" w:qFormat="1"/>
     <w:lsdException w:name="Light Shading" w:uiPriority="60"/>
@@ -1133,6 +1135,7 @@
   <w:style w:type="character" w:default="1" w:styleId="DefaultParagraphFont">
     <w:name w:val="Default Paragraph Font"/>
     <w:uiPriority w:val="1"/>
+    <w:semiHidden/>
     <w:unhideWhenUsed/>
   </w:style>
   <w:style w:type="table" w:default="1" w:styleId="TableNormal">

</xml_diff>

<commit_message>
Finished Week 5 Discussion
</commit_message>
<xml_diff>
--- a/Labs/Lab 2/Lab 2 Report.docx
+++ b/Labs/Lab 2/Lab 2 Report.docx
@@ -23,15 +23,7 @@
         <w:pStyle w:val="Heading2"/>
       </w:pPr>
       <w:r>
-        <w:t xml:space="preserve">Report the Moran's I for the Qualification variable for Camden, using R and </w:t>
-      </w:r>
-      <w:proofErr w:type="spellStart"/>
-      <w:r>
-        <w:t>GeoDa</w:t>
-      </w:r>
-      <w:proofErr w:type="spellEnd"/>
-      <w:r>
-        <w:t>. </w:t>
+        <w:t>Report the Moran's I for the Qualification variable for Camden, using R and GeoDa. </w:t>
       </w:r>
     </w:p>
     <w:p>
@@ -83,62 +75,38 @@
         <w:rPr>
           <w:b/>
         </w:rPr>
-        <w:t xml:space="preserve">Using </w:t>
-      </w:r>
-      <w:proofErr w:type="spellStart"/>
-      <w:r>
+        <w:t>Using GeoDa</w:t>
+      </w:r>
+    </w:p>
+    <w:p>
+      <w:r>
+        <w:t>0.54</w:t>
+      </w:r>
+      <w:r>
+        <w:t>487</w:t>
+      </w:r>
+    </w:p>
+    <w:p/>
+    <w:p>
+      <w:pPr>
+        <w:pStyle w:val="Heading2"/>
+      </w:pPr>
+      <w:r>
+        <w:t>Show a LISA map for the Qualification variable for Camden, using R and GeoDa. </w:t>
+      </w:r>
+    </w:p>
+    <w:p>
+      <w:pPr>
         <w:rPr>
           <w:b/>
         </w:rPr>
-        <w:t>GeoDa</w:t>
-      </w:r>
-      <w:proofErr w:type="spellEnd"/>
-    </w:p>
-    <w:p>
-      <w:r>
-        <w:t>0.54</w:t>
-      </w:r>
-      <w:r>
-        <w:t>487</w:t>
-      </w:r>
-    </w:p>
-    <w:p/>
-    <w:p>
-      <w:pPr>
-        <w:pStyle w:val="Heading2"/>
-      </w:pPr>
-      <w:r>
-        <w:t xml:space="preserve">Show a LISA map for the Qualification variable for Camden, using R and </w:t>
-      </w:r>
-      <w:proofErr w:type="spellStart"/>
-      <w:r>
-        <w:t>GeoDa</w:t>
-      </w:r>
-      <w:proofErr w:type="spellEnd"/>
-      <w:r>
-        <w:t>. </w:t>
-      </w:r>
-    </w:p>
-    <w:p>
-      <w:pPr>
+      </w:pPr>
+      <w:r>
         <w:rPr>
           <w:b/>
         </w:rPr>
-      </w:pPr>
-      <w:r>
-        <w:rPr>
-          <w:b/>
-        </w:rPr>
-        <w:t xml:space="preserve">Using </w:t>
-      </w:r>
-      <w:proofErr w:type="spellStart"/>
-      <w:r>
-        <w:rPr>
-          <w:b/>
-        </w:rPr>
-        <w:t>GeoDa</w:t>
-      </w:r>
-      <w:proofErr w:type="spellEnd"/>
+        <w:t>Using GeoDa</w:t>
+      </w:r>
     </w:p>
     <w:p>
       <w:r>
@@ -279,29 +247,13 @@
         <w:t>difference</w:t>
       </w:r>
       <w:r>
-        <w:t xml:space="preserve"> between the two. The </w:t>
-      </w:r>
-      <w:proofErr w:type="spellStart"/>
-      <w:r>
-        <w:t>GeoDa</w:t>
-      </w:r>
-      <w:proofErr w:type="spellEnd"/>
-      <w:r>
-        <w:t xml:space="preserve"> </w:t>
+        <w:t xml:space="preserve"> between the two. The GeoDa </w:t>
       </w:r>
       <w:r>
         <w:t xml:space="preserve">LISA tends to report more autocorrelation (both positive and negative) than the R LISA. </w:t>
       </w:r>
       <w:r>
-        <w:t xml:space="preserve">After reconfirming that I had the same settings in both R and </w:t>
-      </w:r>
-      <w:proofErr w:type="spellStart"/>
-      <w:r>
-        <w:t>GeoDa</w:t>
-      </w:r>
-      <w:proofErr w:type="spellEnd"/>
-      <w:r>
-        <w:t>, I co</w:t>
+        <w:t>After reconfirming that I had the same settings in both R and GeoDa, I co</w:t>
       </w:r>
       <w:r>
         <w:t>n</w:t>
@@ -313,66 +265,36 @@
     <w:p/>
     <w:p>
       <w:r>
-        <w:t xml:space="preserve">Specifically, the </w:t>
-      </w:r>
-      <w:proofErr w:type="spellStart"/>
-      <w:r>
-        <w:t>GeoDa</w:t>
-      </w:r>
-      <w:proofErr w:type="spellEnd"/>
-      <w:r>
-        <w:t xml:space="preserve"> LISA reports a much higher positive autocorrelation in North Camden compared to the R LISA. The </w:t>
-      </w:r>
-      <w:proofErr w:type="spellStart"/>
-      <w:r>
-        <w:t>GeoDa</w:t>
-      </w:r>
-      <w:proofErr w:type="spellEnd"/>
-      <w:r>
-        <w:t xml:space="preserve"> LISA also tends to report more isolated areas of high-high and low-low correlation compared to the R LISA.</w:t>
-      </w:r>
-    </w:p>
-    <w:p>
+        <w:t>Specifically, the GeoDa LISA reports a much higher positive autocorrelation in North Camden compared to the R LISA. The GeoDa LISA also tends to report more isolated areas of high-high and low-low correlation compared to the R LISA.</w:t>
+      </w:r>
+    </w:p>
+    <w:p/>
+    <w:p>
+      <w:r>
+        <w:t>Interestingly, the two LISAs also tend to report different correlations in multiple areas. For example, GeoDa reports a large cluster of low-low correlation in the South, while R reports it as a cluster of low-high.</w:t>
+      </w:r>
+    </w:p>
+    <w:p/>
+    <w:p>
+      <w:pPr>
+        <w:pStyle w:val="Heading2"/>
+      </w:pPr>
+      <w:r>
+        <w:t xml:space="preserve">What are other options for running a Moran's I or LISA analysis in R? Investigate and provide your </w:t>
+      </w:r>
+      <w:r>
+        <w:t>findings.</w:t>
+      </w:r>
+    </w:p>
+    <w:p>
+      <w:r>
+        <w:t xml:space="preserve">There are definitely other R packages out there that can run Moran’s I. A quick Google Search brought me to the “ape” packaged, recommended by UCLA’s Institute for Digital Research. </w:t>
+      </w:r>
+      <w:r>
+        <w:t xml:space="preserve">You can run a LISA analysis using the “ncf” package. </w:t>
+      </w:r>
       <w:bookmarkStart w:id="0" w:name="_GoBack"/>
       <w:bookmarkEnd w:id="0"/>
-    </w:p>
-    <w:p>
-      <w:r>
-        <w:t xml:space="preserve">Interestingly, the two LISAs also tend to report different correlations in multiple areas. For example, </w:t>
-      </w:r>
-      <w:proofErr w:type="spellStart"/>
-      <w:r>
-        <w:t>GeoDa</w:t>
-      </w:r>
-      <w:proofErr w:type="spellEnd"/>
-      <w:r>
-        <w:t xml:space="preserve"> reports a large cluster of low-low correlation in the South, while R reports it as a cluster of low-high.</w:t>
-      </w:r>
-    </w:p>
-    <w:p/>
-    <w:p>
-      <w:pPr>
-        <w:pStyle w:val="Heading2"/>
-      </w:pPr>
-      <w:r>
-        <w:t xml:space="preserve">What are other options for running a Moran's I or LISA analysis in R? Investigate and provide your </w:t>
-      </w:r>
-      <w:r>
-        <w:t>findings.</w:t>
-      </w:r>
-    </w:p>
-    <w:p>
-      <w:r>
-        <w:t>There are definitely other R packages out there that can run Moran’s I. A quick Google Search brought me to the “ape” packaged, recommended by UCLA’s Institute for Digital Research. However, finding another method of calculating a LISA in R in much more difficult. It seems like everyone in the R community is relying on “</w:t>
-      </w:r>
-      <w:proofErr w:type="spellStart"/>
-      <w:r>
-        <w:t>spdep</w:t>
-      </w:r>
-      <w:proofErr w:type="spellEnd"/>
-      <w:r>
-        <w:t xml:space="preserve">” for their calculations. </w:t>
-      </w:r>
     </w:p>
     <w:p/>
     <w:p/>

</xml_diff>